<commit_message>
CV languages bars width
</commit_message>
<xml_diff>
--- a/files/CV_AlejandroSedano.docx
+++ b/files/CV_AlejandroSedano.docx
@@ -565,38 +565,23 @@
           </mc:Choice>
           <mc:Fallback>
             <w:pict>
-              <v:rect w14:anchorId="22D5CC9E" id="Rectangle 5" o:spid="_x0000_s1026" href="http://viveroeljardin.mx/sedano/#languages" style="position:absolute;margin-left:-6.25pt;margin-top:18.95pt;width:157.5pt;height:158.4pt;z-index:251662336;visibility:visible;mso-wrap-style:square;mso-width-percent:0;mso-height-percent:0;mso-wrap-distance-left:9pt;mso-wrap-distance-top:0;mso-wrap-distance-right:9pt;mso-wrap-distance-bottom:0;mso-position-horizontal:absolute;mso-position-horizontal-relative:text;mso-position-vertical:absolute;mso-position-vertical-relative:text;mso-width-percent:0;mso-height-percent:0;mso-width-relative:margin;mso-height-relative:margin;v-text-anchor:middle" o:gfxdata="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" o:button="t" filled="f" stroked="f" strokeweight=".85pt">
+              <v:rect w14:anchorId="281467B7" id="Rectangle 5" o:spid="_x0000_s1026" href="http://viveroeljardin.mx/sedano/#languages" style="position:absolute;margin-left:-6.25pt;margin-top:18.95pt;width:157.5pt;height:158.4pt;z-index:251662336;visibility:visible;mso-wrap-style:square;mso-width-percent:0;mso-height-percent:0;mso-wrap-distance-left:9pt;mso-wrap-distance-top:0;mso-wrap-distance-right:9pt;mso-wrap-distance-bottom:0;mso-position-horizontal:absolute;mso-position-horizontal-relative:text;mso-position-vertical:absolute;mso-position-vertical-relative:text;mso-width-percent:0;mso-height-percent:0;mso-width-relative:margin;mso-height-relative:margin;v-text-anchor:middle" o:gfxdata="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" o:button="t" filled="f" stroked="f" strokeweight=".85pt">
                 <v:fill o:detectmouseclick="t"/>
               </v:rect>
             </w:pict>
           </mc:Fallback>
         </mc:AlternateContent>
       </w:r>
-      <w:r>
-        <w:fldChar w:fldCharType="begin"/>
-      </w:r>
-      <w:r>
-        <w:instrText xml:space="preserve"> HYPERLINK "http://sedano.me" </w:instrText>
-      </w:r>
-      <w:r>
-        <w:fldChar w:fldCharType="separate"/>
-      </w:r>
-      <w:r>
-        <w:rPr>
-          <w:rStyle w:val="Hyperlink"/>
-          <w:color w:val="BFBFBF" w:themeColor="background1" w:themeShade="BF"/>
-          <w:u w:val="none"/>
-        </w:rPr>
-        <w:t>http://sedano.me</w:t>
-      </w:r>
-      <w:r>
-        <w:rPr>
-          <w:rStyle w:val="Hyperlink"/>
-          <w:color w:val="BFBFBF" w:themeColor="background1" w:themeShade="BF"/>
-          <w:u w:val="none"/>
-        </w:rPr>
-        <w:fldChar w:fldCharType="end"/>
-      </w:r>
+      <w:hyperlink r:id="rId11" w:history="1">
+        <w:r>
+          <w:rPr>
+            <w:rStyle w:val="Hyperlink"/>
+            <w:color w:val="BFBFBF" w:themeColor="background1" w:themeShade="BF"/>
+            <w:u w:val="none"/>
+          </w:rPr>
+          <w:t>http://sedano.me</w:t>
+        </w:r>
+      </w:hyperlink>
     </w:p>
     <w:p>
       <w:pPr>
@@ -632,8 +617,8 @@
           <mc:Choice Requires="wps">
             <w:drawing>
               <wp:inline distT="0" distB="0" distL="0" distR="0" wp14:anchorId="6A145711" wp14:editId="295D29DA">
-                <wp:extent cx="1798464" cy="72000"/>
-                <wp:effectExtent l="0" t="0" r="11430" b="23495"/>
+                <wp:extent cx="1897200" cy="72000"/>
+                <wp:effectExtent l="0" t="0" r="27305" b="23495"/>
                 <wp:docPr id="1" name="Rectangle 1"/>
                 <wp:cNvGraphicFramePr/>
                 <a:graphic xmlns:a="http://schemas.openxmlformats.org/drawingml/2006/main">
@@ -643,7 +628,7 @@
                       <wps:spPr>
                         <a:xfrm>
                           <a:off x="0" y="0"/>
-                          <a:ext cx="1798464" cy="72000"/>
+                          <a:ext cx="1897200" cy="72000"/>
                         </a:xfrm>
                         <a:prstGeom prst="rect">
                           <a:avLst/>
@@ -682,7 +667,7 @@
           </mc:Choice>
           <mc:Fallback>
             <w:pict>
-              <v:rect w14:anchorId="243B32C3" id="Rectangle 1" o:spid="_x0000_s1026" style="width:141.6pt;height:5.65pt;visibility:visible;mso-wrap-style:square;mso-left-percent:-10001;mso-top-percent:-10001;mso-position-horizontal:absolute;mso-position-horizontal-relative:char;mso-position-vertical:absolute;mso-position-vertical-relative:line;mso-left-percent:-10001;mso-top-percent:-10001;v-text-anchor:middle" o:gfxdata="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" fillcolor="#03a9f4 [3208]" strokecolor="#7f7f7f [1609]" strokeweight=".85pt">
+              <v:rect w14:anchorId="61B91599" id="Rectangle 1" o:spid="_x0000_s1026" style="width:149.4pt;height:5.65pt;visibility:visible;mso-wrap-style:square;mso-left-percent:-10001;mso-top-percent:-10001;mso-position-horizontal:absolute;mso-position-horizontal-relative:char;mso-position-vertical:absolute;mso-position-vertical-relative:line;mso-left-percent:-10001;mso-top-percent:-10001;v-text-anchor:middle" o:gfxdata="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" fillcolor="#03a9f4 [3208]" strokecolor="#7f7f7f [1609]" strokeweight=".85pt">
                 <w10:anchorlock/>
               </v:rect>
             </w:pict>
@@ -731,8 +716,8 @@
           <mc:Choice Requires="wpg">
             <w:drawing>
               <wp:inline distT="0" distB="0" distL="0" distR="0" wp14:anchorId="761B61A4" wp14:editId="137DBB6E">
-                <wp:extent cx="1798320" cy="71755"/>
-                <wp:effectExtent l="0" t="0" r="11430" b="23495"/>
+                <wp:extent cx="1897200" cy="71755"/>
+                <wp:effectExtent l="0" t="0" r="27305" b="23495"/>
                 <wp:docPr id="7" name="Group 7"/>
                 <wp:cNvGraphicFramePr/>
                 <a:graphic xmlns:a="http://schemas.openxmlformats.org/drawingml/2006/main">
@@ -742,7 +727,7 @@
                       <wpg:grpSpPr>
                         <a:xfrm>
                           <a:off x="0" y="0"/>
-                          <a:ext cx="1798320" cy="71755"/>
+                          <a:ext cx="1897200" cy="71755"/>
                           <a:chOff x="0" y="0"/>
                           <a:chExt cx="1798320" cy="71755"/>
                         </a:xfrm>
@@ -831,7 +816,7 @@
           </mc:Choice>
           <mc:Fallback>
             <w:pict>
-              <v:group w14:anchorId="6044989B" id="Group 7" o:spid="_x0000_s1026" style="width:141.6pt;height:5.65pt;mso-position-horizontal-relative:char;mso-position-vertical-relative:line" coordsize="17983,717" o:gfxdata="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">
+              <v:group w14:anchorId="654DD527" id="Group 7" o:spid="_x0000_s1026" style="width:149.4pt;height:5.65pt;mso-position-horizontal-relative:char;mso-position-vertical-relative:line" coordsize="17983,717" o:gfxdata="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">
                 <v:rect id="Rectangle 2" o:spid="_x0000_s1027" style="position:absolute;width:17983;height:717;visibility:visible;mso-wrap-style:square;v-text-anchor:middle" o:gfxdata="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" fillcolor="white [3209]" strokecolor="#7f7f7f [1609]" strokeweight=".85pt"/>
                 <v:rect id="Rectangle 6" o:spid="_x0000_s1028" style="position:absolute;left:38;top:57;width:17640;height:609;visibility:visible;mso-wrap-style:square;v-text-anchor:middle" o:gfxdata="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" fillcolor="#4caf50 [3206]" stroked="f" strokeweight="0"/>
                 <w10:anchorlock/>
@@ -876,8 +861,8 @@
           <mc:Choice Requires="wpg">
             <w:drawing>
               <wp:inline distT="0" distB="0" distL="0" distR="0" wp14:anchorId="0645A57D" wp14:editId="38EA6B6D">
-                <wp:extent cx="1798320" cy="71755"/>
-                <wp:effectExtent l="0" t="0" r="11430" b="23495"/>
+                <wp:extent cx="1897200" cy="71755"/>
+                <wp:effectExtent l="0" t="0" r="27305" b="23495"/>
                 <wp:docPr id="8" name="Group 8"/>
                 <wp:cNvGraphicFramePr/>
                 <a:graphic xmlns:a="http://schemas.openxmlformats.org/drawingml/2006/main">
@@ -887,7 +872,7 @@
                       <wpg:grpSpPr>
                         <a:xfrm>
                           <a:off x="0" y="0"/>
-                          <a:ext cx="1798320" cy="71755"/>
+                          <a:ext cx="1897200" cy="71755"/>
                           <a:chOff x="0" y="0"/>
                           <a:chExt cx="1798320" cy="71755"/>
                         </a:xfrm>
@@ -976,7 +961,7 @@
           </mc:Choice>
           <mc:Fallback>
             <w:pict>
-              <v:group w14:anchorId="5F2F608D" id="Group 8" o:spid="_x0000_s1026" style="width:141.6pt;height:5.65pt;mso-position-horizontal-relative:char;mso-position-vertical-relative:line" coordsize="17983,717" o:gfxdata="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">
+              <v:group w14:anchorId="5A469330" id="Group 8" o:spid="_x0000_s1026" style="width:149.4pt;height:5.65pt;mso-position-horizontal-relative:char;mso-position-vertical-relative:line" coordsize="17983,717" o:gfxdata="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">
                 <v:rect id="Rectangle 9" o:spid="_x0000_s1027" style="position:absolute;width:17983;height:717;visibility:visible;mso-wrap-style:square;v-text-anchor:middle" o:gfxdata="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" fillcolor="white [3209]" strokecolor="#7f7f7f [1609]" strokeweight=".85pt"/>
                 <v:rect id="Rectangle 10" o:spid="_x0000_s1028" style="position:absolute;left:38;top:57;width:10800;height:609;visibility:visible;mso-wrap-style:square;v-text-anchor:middle" o:gfxdata="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" fillcolor="#009688 [3205]" stroked="f" strokeweight="0"/>
                 <w10:anchorlock/>
@@ -1033,8 +1018,8 @@
           <mc:Choice Requires="wpg">
             <w:drawing>
               <wp:inline distT="0" distB="0" distL="0" distR="0" wp14:anchorId="281A3D1B" wp14:editId="11A709EE">
-                <wp:extent cx="1798320" cy="71755"/>
-                <wp:effectExtent l="0" t="0" r="11430" b="23495"/>
+                <wp:extent cx="1897200" cy="71755"/>
+                <wp:effectExtent l="0" t="0" r="27305" b="23495"/>
                 <wp:docPr id="11" name="Group 11"/>
                 <wp:cNvGraphicFramePr/>
                 <a:graphic xmlns:a="http://schemas.openxmlformats.org/drawingml/2006/main">
@@ -1044,7 +1029,7 @@
                       <wpg:grpSpPr>
                         <a:xfrm>
                           <a:off x="0" y="0"/>
-                          <a:ext cx="1798320" cy="71755"/>
+                          <a:ext cx="1897200" cy="71755"/>
                           <a:chOff x="0" y="0"/>
                           <a:chExt cx="1798320" cy="71755"/>
                         </a:xfrm>
@@ -1133,7 +1118,7 @@
           </mc:Choice>
           <mc:Fallback>
             <w:pict>
-              <v:group w14:anchorId="0F477930" id="Group 11" o:spid="_x0000_s1026" style="width:141.6pt;height:5.65pt;mso-position-horizontal-relative:char;mso-position-vertical-relative:line" coordsize="17983,717" o:gfxdata="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">
+              <v:group w14:anchorId="255D3841" id="Group 11" o:spid="_x0000_s1026" style="width:149.4pt;height:5.65pt;mso-position-horizontal-relative:char;mso-position-vertical-relative:line" coordsize="17983,717" o:gfxdata="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">
                 <v:rect id="Rectangle 12" o:spid="_x0000_s1027" style="position:absolute;width:17983;height:717;visibility:visible;mso-wrap-style:square;v-text-anchor:middle" o:gfxdata="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" fillcolor="white [3209]" strokecolor="#7f7f7f [1609]" strokeweight=".85pt"/>
                 <v:rect id="Rectangle 13" o:spid="_x0000_s1028" style="position:absolute;left:38;top:57;width:5400;height:609;visibility:visible;mso-wrap-style:square;v-text-anchor:middle" o:gfxdata="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" fillcolor="#ff5722 [3207]" stroked="f" strokeweight="0"/>
                 <w10:anchorlock/>
@@ -1175,7 +1160,7 @@
                 <wp:effectExtent l="0" t="0" r="0" b="0"/>
                 <wp:wrapNone/>
                 <wp:docPr id="15" name="Rectangle 15">
-                  <a:hlinkClick xmlns:a="http://schemas.openxmlformats.org/drawingml/2006/main" r:id="rId11"/>
+                  <a:hlinkClick xmlns:a="http://schemas.openxmlformats.org/drawingml/2006/main" r:id="rId12"/>
                 </wp:docPr>
                 <wp:cNvGraphicFramePr/>
                 <a:graphic xmlns:a="http://schemas.openxmlformats.org/drawingml/2006/main">
@@ -2816,7 +2801,6 @@
                                 <w:sz w:val="14"/>
                               </w:rPr>
                             </w:pPr>
-                            <w:proofErr w:type="gramStart"/>
                             <w:r>
                               <w:rPr>
                                 <w:b/>
@@ -2825,7 +2809,6 @@
                               </w:rPr>
                               <w:t>cPanel</w:t>
                             </w:r>
-                            <w:proofErr w:type="gramEnd"/>
                           </w:p>
                         </w:txbxContent>
                       </wps:txbx>
@@ -2857,7 +2840,6 @@
                           <w:sz w:val="14"/>
                         </w:rPr>
                       </w:pPr>
-                      <w:proofErr w:type="gramStart"/>
                       <w:r>
                         <w:rPr>
                           <w:b/>
@@ -2866,7 +2848,6 @@
                         </w:rPr>
                         <w:t>cPanel</w:t>
                       </w:r>
-                      <w:proofErr w:type="gramEnd"/>
                     </w:p>
                   </w:txbxContent>
                 </v:textbox>
@@ -3504,7 +3485,6 @@
                                 <w:sz w:val="14"/>
                               </w:rPr>
                             </w:pPr>
-                            <w:proofErr w:type="spellStart"/>
                             <w:r>
                               <w:rPr>
                                 <w:b/>
@@ -3513,7 +3493,6 @@
                               </w:rPr>
                               <w:t>Inkscape</w:t>
                             </w:r>
-                            <w:proofErr w:type="spellEnd"/>
                           </w:p>
                         </w:txbxContent>
                       </wps:txbx>
@@ -3545,7 +3524,6 @@
                           <w:sz w:val="14"/>
                         </w:rPr>
                       </w:pPr>
-                      <w:proofErr w:type="spellStart"/>
                       <w:r>
                         <w:rPr>
                           <w:b/>
@@ -3554,7 +3532,6 @@
                         </w:rPr>
                         <w:t>Inkscape</w:t>
                       </w:r>
-                      <w:proofErr w:type="spellEnd"/>
                     </w:p>
                   </w:txbxContent>
                 </v:textbox>
@@ -4822,7 +4799,7 @@
                       <wp:effectExtent l="0" t="0" r="0" b="0"/>
                       <wp:wrapNone/>
                       <wp:docPr id="41" name="Rectangle 41">
-                        <a:hlinkClick xmlns:a="http://schemas.openxmlformats.org/drawingml/2006/main" r:id="rId12"/>
+                        <a:hlinkClick xmlns:a="http://schemas.openxmlformats.org/drawingml/2006/main" r:id="rId13"/>
                       </wp:docPr>
                       <wp:cNvGraphicFramePr/>
                       <a:graphic xmlns:a="http://schemas.openxmlformats.org/drawingml/2006/main">
@@ -4936,11 +4913,9 @@
             <w:pPr>
               <w:pStyle w:val="Grayaccent"/>
             </w:pPr>
-            <w:proofErr w:type="spellStart"/>
             <w:r>
               <w:t>Fraunhofer-Gesellschaft</w:t>
             </w:r>
-            <w:proofErr w:type="spellEnd"/>
           </w:p>
           <w:p>
             <w:pPr>
@@ -4986,21 +4961,8 @@
             <w:pPr>
               <w:pStyle w:val="Grayaccent"/>
             </w:pPr>
-            <w:proofErr w:type="spellStart"/>
             <w:r>
-              <w:t>Tecnología</w:t>
-            </w:r>
-            <w:proofErr w:type="spellEnd"/>
-            <w:r>
-              <w:t xml:space="preserve"> y </w:t>
-            </w:r>
-            <w:proofErr w:type="spellStart"/>
-            <w:r>
-              <w:t>Diseño</w:t>
-            </w:r>
-            <w:proofErr w:type="spellEnd"/>
-            <w:r>
-              <w:t xml:space="preserve"> Industrial</w:t>
+              <w:t>Tecnología y Diseño Industrial</w:t>
             </w:r>
           </w:p>
           <w:p>
@@ -5104,7 +5066,7 @@
                       <wp:effectExtent l="0" t="0" r="0" b="0"/>
                       <wp:wrapNone/>
                       <wp:docPr id="40" name="Rectangle 40">
-                        <a:hlinkClick xmlns:a="http://schemas.openxmlformats.org/drawingml/2006/main" r:id="rId13"/>
+                        <a:hlinkClick xmlns:a="http://schemas.openxmlformats.org/drawingml/2006/main" r:id="rId14"/>
                       </wp:docPr>
                       <wp:cNvGraphicFramePr/>
                       <a:graphic xmlns:a="http://schemas.openxmlformats.org/drawingml/2006/main">
@@ -5196,6 +5158,8 @@
               </w:rPr>
               <w:t>Master in Automation and Robotics</w:t>
             </w:r>
+            <w:bookmarkStart w:id="0" w:name="_GoBack"/>
+            <w:bookmarkEnd w:id="0"/>
           </w:p>
           <w:p>
             <w:r>
@@ -5231,13 +5195,8 @@
             <w:pPr>
               <w:pStyle w:val="Grayaccent"/>
             </w:pPr>
-            <w:proofErr w:type="spellStart"/>
             <w:r>
-              <w:t>Ecole</w:t>
-            </w:r>
-            <w:proofErr w:type="spellEnd"/>
-            <w:r>
-              <w:t xml:space="preserve"> Centrale de Nantes, France</w:t>
+              <w:t>Ecole Centrale de Nantes, France</w:t>
             </w:r>
           </w:p>
           <w:p>
@@ -5280,15 +5239,7 @@
               <w:pStyle w:val="Grayaccent"/>
             </w:pPr>
             <w:r>
-              <w:t xml:space="preserve">Universidad </w:t>
-            </w:r>
-            <w:proofErr w:type="spellStart"/>
-            <w:r>
-              <w:t>Panamericana</w:t>
-            </w:r>
-            <w:proofErr w:type="spellEnd"/>
-            <w:r>
-              <w:t>, Mexico</w:t>
+              <w:t>Universidad Panamericana, Mexico</w:t>
             </w:r>
           </w:p>
           <w:p>
@@ -5439,7 +5390,7 @@
                       <wp:effectExtent l="0" t="0" r="0" b="0"/>
                       <wp:wrapNone/>
                       <wp:docPr id="42" name="Rectangle 42">
-                        <a:hlinkClick xmlns:a="http://schemas.openxmlformats.org/drawingml/2006/main" r:id="rId14"/>
+                        <a:hlinkClick xmlns:a="http://schemas.openxmlformats.org/drawingml/2006/main" r:id="rId15"/>
                       </wp:docPr>
                       <wp:cNvGraphicFramePr/>
                       <a:graphic xmlns:a="http://schemas.openxmlformats.org/drawingml/2006/main">
@@ -5514,15 +5465,7 @@
           </w:p>
           <w:p>
             <w:r>
-              <w:t xml:space="preserve">Own </w:t>
-            </w:r>
-            <w:proofErr w:type="spellStart"/>
-            <w:r>
-              <w:t>eCommerce</w:t>
-            </w:r>
-            <w:proofErr w:type="spellEnd"/>
-            <w:r>
-              <w:t xml:space="preserve"> start-up</w:t>
+              <w:t>Own eCommerce start-up</w:t>
             </w:r>
           </w:p>
           <w:p>
@@ -5547,11 +5490,9 @@
             <w:pPr>
               <w:pStyle w:val="Grayaccent"/>
             </w:pPr>
-            <w:proofErr w:type="spellStart"/>
             <w:r>
               <w:t>Myorobotics</w:t>
             </w:r>
-            <w:proofErr w:type="spellEnd"/>
           </w:p>
           <w:p>
             <w:r>
@@ -5572,8 +5513,6 @@
             </w:r>
           </w:p>
         </w:tc>
-        <w:bookmarkStart w:id="0" w:name="_GoBack"/>
-        <w:bookmarkEnd w:id="0"/>
       </w:tr>
       <w:tr>
         <w:trPr>
@@ -5733,7 +5672,7 @@
                 <wp:effectExtent l="0" t="0" r="0" b="2540"/>
                 <wp:wrapNone/>
                 <wp:docPr id="43" name="Rectangle 43">
-                  <a:hlinkClick xmlns:a="http://schemas.openxmlformats.org/drawingml/2006/main" r:id="rId15"/>
+                  <a:hlinkClick xmlns:a="http://schemas.openxmlformats.org/drawingml/2006/main" r:id="rId16"/>
                 </wp:docPr>
                 <wp:cNvGraphicFramePr/>
                 <a:graphic xmlns:a="http://schemas.openxmlformats.org/drawingml/2006/main">
@@ -7249,7 +7188,7 @@
 </file>
 
 <file path=customXml/itemProps1.xml><?xml version="1.0" encoding="utf-8"?>
-<ds:datastoreItem xmlns:ds="http://schemas.openxmlformats.org/officeDocument/2006/customXml" ds:itemID="{0D40ECD6-10E7-48BA-8D5B-EC6262D2F8AC}">
+<ds:datastoreItem xmlns:ds="http://schemas.openxmlformats.org/officeDocument/2006/customXml" ds:itemID="{6488E870-773B-44C1-AB85-F3A2FBA32E05}">
   <ds:schemaRefs>
     <ds:schemaRef ds:uri="http://schemas.openxmlformats.org/officeDocument/2006/bibliography"/>
   </ds:schemaRefs>

</xml_diff>

<commit_message>
Added cv link to @media print
</commit_message>
<xml_diff>
--- a/files/CV_AlejandroSedano.docx
+++ b/files/CV_AlejandroSedano.docx
@@ -85,7 +85,7 @@
           </mc:Choice>
           <mc:Fallback>
             <w:pict>
-              <v:rect w14:anchorId="59937FBD" id="Rectangle 39" o:spid="_x0000_s1026" href="http://viveroeljardin.mx/sedano/" style="position:absolute;margin-left:189.7pt;margin-top:-4.5pt;width:364.65pt;height:1in;z-index:251666432;visibility:visible;mso-wrap-style:square;mso-width-percent:0;mso-height-percent:0;mso-wrap-distance-left:9pt;mso-wrap-distance-top:0;mso-wrap-distance-right:9pt;mso-wrap-distance-bottom:0;mso-position-horizontal:absolute;mso-position-horizontal-relative:text;mso-position-vertical:absolute;mso-position-vertical-relative:text;mso-width-percent:0;mso-height-percent:0;mso-width-relative:margin;mso-height-relative:margin;v-text-anchor:middle" o:gfxdata="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" o:button="t" filled="f" stroked="f" strokeweight=".85pt">
+              <v:rect w14:anchorId="5B43C4F2" id="Rectangle 39" o:spid="_x0000_s1026" href="http://viveroeljardin.mx/sedano/" style="position:absolute;margin-left:189.7pt;margin-top:-4.5pt;width:364.65pt;height:1in;z-index:251666432;visibility:visible;mso-wrap-style:square;mso-width-percent:0;mso-height-percent:0;mso-wrap-distance-left:9pt;mso-wrap-distance-top:0;mso-wrap-distance-right:9pt;mso-wrap-distance-bottom:0;mso-position-horizontal:absolute;mso-position-horizontal-relative:text;mso-position-vertical:absolute;mso-position-vertical-relative:text;mso-width-percent:0;mso-height-percent:0;mso-width-relative:margin;mso-height-relative:margin;v-text-anchor:middle" o:gfxdata="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" o:button="t" filled="f" stroked="f" strokeweight=".85pt">
                 <v:fill o:detectmouseclick="t"/>
               </v:rect>
             </w:pict>
@@ -4717,7 +4717,15 @@
         <w:t>the food and medical sectors</w:t>
       </w:r>
       <w:r>
-        <w:t>. I have global awareness by having lived and worked in 4 different countries in Europe and America. I'm passionate about technology and a Front End developer in my free time.</w:t>
+        <w:t xml:space="preserve">. I have global awareness by having lived and worked in 4 different countries in Europe and America. I'm passionate about technology and a </w:t>
+      </w:r>
+      <w:r>
+        <w:t>web</w:t>
+      </w:r>
+      <w:bookmarkStart w:id="0" w:name="_GoBack"/>
+      <w:bookmarkEnd w:id="0"/>
+      <w:r>
+        <w:t xml:space="preserve"> developer in my free time.</w:t>
       </w:r>
     </w:p>
     <w:p>
@@ -5158,8 +5166,6 @@
               </w:rPr>
               <w:t>Master in Automation and Robotics</w:t>
             </w:r>
-            <w:bookmarkStart w:id="0" w:name="_GoBack"/>
-            <w:bookmarkEnd w:id="0"/>
           </w:p>
           <w:p>
             <w:r>
@@ -7188,7 +7194,7 @@
 </file>
 
 <file path=customXml/itemProps1.xml><?xml version="1.0" encoding="utf-8"?>
-<ds:datastoreItem xmlns:ds="http://schemas.openxmlformats.org/officeDocument/2006/customXml" ds:itemID="{6488E870-773B-44C1-AB85-F3A2FBA32E05}">
+<ds:datastoreItem xmlns:ds="http://schemas.openxmlformats.org/officeDocument/2006/customXml" ds:itemID="{72F59D7D-A209-4D64-B82B-42399518AFA7}">
   <ds:schemaRefs>
     <ds:schemaRef ds:uri="http://schemas.openxmlformats.org/officeDocument/2006/bibliography"/>
   </ds:schemaRefs>

</xml_diff>